<commit_message>
add protocol diagram for CP1 - add file transfer facilitation in CP2 files
</commit_message>
<xml_diff>
--- a/protocols.docx
+++ b/protocols.docx
@@ -26,6 +26,7 @@
       </w:pPr>
       <w:r>
         <w:rPr>
+          <w:noProof/>
           <w:lang w:val="en-US"/>
         </w:rPr>
         <w:drawing>
@@ -101,6 +102,46 @@
           <w:lang w:val="en-US"/>
         </w:rPr>
       </w:pPr>
+      <w:r>
+        <w:rPr>
+          <w:lang w:val="en-US"/>
+        </w:rPr>
+        <w:drawing>
+          <wp:inline distT="0" distB="0" distL="0" distR="0" wp14:anchorId="1DCC4D3E" wp14:editId="17CB365D">
+            <wp:extent cx="5731510" cy="6148070"/>
+            <wp:effectExtent l="0" t="0" r="2540" b="5080"/>
+            <wp:docPr id="3" name="Picture 3"/>
+            <wp:cNvGraphicFramePr>
+              <a:graphicFrameLocks xmlns:a="http://schemas.openxmlformats.org/drawingml/2006/main" noChangeAspect="1"/>
+            </wp:cNvGraphicFramePr>
+            <a:graphic xmlns:a="http://schemas.openxmlformats.org/drawingml/2006/main">
+              <a:graphicData uri="http://schemas.openxmlformats.org/drawingml/2006/picture">
+                <pic:pic xmlns:pic="http://schemas.openxmlformats.org/drawingml/2006/picture">
+                  <pic:nvPicPr>
+                    <pic:cNvPr id="1" name=""/>
+                    <pic:cNvPicPr/>
+                  </pic:nvPicPr>
+                  <pic:blipFill>
+                    <a:blip r:embed="rId5"/>
+                    <a:stretch>
+                      <a:fillRect/>
+                    </a:stretch>
+                  </pic:blipFill>
+                  <pic:spPr>
+                    <a:xfrm>
+                      <a:off x="0" y="0"/>
+                      <a:ext cx="5731510" cy="6148070"/>
+                    </a:xfrm>
+                    <a:prstGeom prst="rect">
+                      <a:avLst/>
+                    </a:prstGeom>
+                  </pic:spPr>
+                </pic:pic>
+              </a:graphicData>
+            </a:graphic>
+          </wp:inline>
+        </w:drawing>
+      </w:r>
     </w:p>
     <w:p>
       <w:pPr>
@@ -142,16 +183,7 @@
           <w:u w:val="single"/>
           <w:lang w:val="en-US"/>
         </w:rPr>
-        <w:t xml:space="preserve">Confidentiality Protocol </w:t>
-      </w:r>
-      <w:r>
-        <w:rPr>
-          <w:b/>
-          <w:bCs/>
-          <w:u w:val="single"/>
-          <w:lang w:val="en-US"/>
-        </w:rPr>
-        <w:t>2</w:t>
+        <w:t>Confidentiality Protocol 2</w:t>
       </w:r>
     </w:p>
     <w:p>

</xml_diff>